<commit_message>
Created theory for sociometrics. First steps in binary relation's translations.
</commit_message>
<xml_diff>
--- a/мысли.docx
+++ b/мысли.docx
@@ -4,50 +4,356 @@
   <w:body>
     <w:p>
       <w:r>
+        <w:rPr>
+          <w:strike/>
+        </w:rPr>
         <w:t xml:space="preserve">Подумать над функцией аппроксимации. Может быть пока что </w:t>
       </w:r>
       <w:proofErr w:type="spellStart"/>
       <w:r>
+        <w:rPr>
+          <w:strike/>
+        </w:rPr>
         <w:t>подзабить</w:t>
       </w:r>
       <w:proofErr w:type="spellEnd"/>
       <w:r>
+        <w:rPr>
+          <w:strike/>
+        </w:rPr>
         <w:t xml:space="preserve"> на это.</w:t>
       </w:r>
       <w:r>
+        <w:rPr>
+          <w:strike/>
+        </w:rPr>
         <w:t xml:space="preserve"> Но если смогу, то с графом будет гораздо проще. </w:t>
       </w:r>
-    </w:p>
-    <w:p>
-      <w:r>
+      <w:r>
+        <w:t xml:space="preserve">Придумал. </w:t>
+      </w:r>
+      <w:r>
+        <w:t xml:space="preserve">Можно составить уравнение, т. к. матрицы формируется перестановкой диагональной. </w:t>
+      </w:r>
+    </w:p>
+    <w:p>
+      <w:r>
+        <w:rPr>
+          <w:strike/>
+        </w:rPr>
         <w:t xml:space="preserve">Полученную когнитивную карту проверить на баланс (через функцию баланса). Также рассчитать импульсы (факторы и тенденции), найти циклы. Проверить устойчивость модели. Что мне это даст? </w:t>
       </w:r>
       <w:proofErr w:type="spellStart"/>
       <w:r>
+        <w:rPr>
+          <w:strike/>
+        </w:rPr>
         <w:t>Хз</w:t>
       </w:r>
       <w:proofErr w:type="spellEnd"/>
       <w:r>
+        <w:rPr>
+          <w:strike/>
+        </w:rPr>
         <w:t xml:space="preserve">. Но можно посчитать. </w:t>
       </w:r>
+      <w:r>
+        <w:t>Балан</w:t>
+      </w:r>
+      <w:r>
+        <w:t xml:space="preserve">с и теорема </w:t>
+      </w:r>
+      <w:proofErr w:type="spellStart"/>
+      <w:r>
+        <w:t>Харари</w:t>
+      </w:r>
+      <w:proofErr w:type="spellEnd"/>
+      <w:r>
+        <w:t>.</w:t>
+      </w:r>
+      <w:r>
+        <w:t xml:space="preserve"> </w:t>
+      </w:r>
     </w:p>
     <w:p>
       <w:r>
         <w:t>Входные данные в целом: массив типов личности. Потом перемножаю все возможные комбинации и смотрю.</w:t>
       </w:r>
-    </w:p>
-    <w:p>
-      <w:r>
+      <w:r>
+        <w:t xml:space="preserve"> </w:t>
+      </w:r>
+    </w:p>
+    <w:p>
+      <w:pPr>
+        <w:rPr>
+          <w:strike/>
+        </w:rPr>
+      </w:pPr>
+      <w:r>
+        <w:rPr>
+          <w:strike/>
+        </w:rPr>
         <w:t xml:space="preserve">Уточнить про </w:t>
       </w:r>
       <w:r>
+        <w:rPr>
+          <w:strike/>
+        </w:rPr>
         <w:t xml:space="preserve">то, что в целом стоит выяснить. </w:t>
       </w:r>
     </w:p>
     <w:p>
+      <w:pPr>
+        <w:pStyle w:val="a3"/>
+        <w:numPr>
+          <w:ilvl w:val="0"/>
+          <w:numId w:val="1"/>
+        </w:numPr>
+        <w:rPr>
+          <w:rFonts w:eastAsia="Times New Roman"/>
+        </w:rPr>
+      </w:pPr>
+      <w:r>
+        <w:rPr>
+          <w:rFonts w:eastAsia="Times New Roman"/>
+        </w:rPr>
+        <w:t>Рассказать, почему соционику недооценивают и предложить свой вариант взгляда на эту историю.</w:t>
+      </w:r>
+    </w:p>
+    <w:p>
+      <w:pPr>
+        <w:pStyle w:val="a3"/>
+        <w:numPr>
+          <w:ilvl w:val="0"/>
+          <w:numId w:val="1"/>
+        </w:numPr>
+        <w:rPr>
+          <w:rFonts w:eastAsia="Times New Roman"/>
+        </w:rPr>
+      </w:pPr>
+      <w:r>
+        <w:rPr>
+          <w:rFonts w:eastAsia="Times New Roman"/>
+        </w:rPr>
+        <w:t xml:space="preserve">Рассказать про то, что же это за зверь такой – соционика. Рассказать про типы личности и на чем они основаны, далее </w:t>
+      </w:r>
+      <w:proofErr w:type="spellStart"/>
+      <w:r>
+        <w:rPr>
+          <w:rFonts w:eastAsia="Times New Roman"/>
+        </w:rPr>
+        <w:t>интертипные</w:t>
+      </w:r>
+      <w:proofErr w:type="spellEnd"/>
+      <w:r>
+        <w:rPr>
+          <w:rFonts w:eastAsia="Times New Roman"/>
+        </w:rPr>
+        <w:t xml:space="preserve"> взаимодействия вывести из этого.</w:t>
+      </w:r>
+    </w:p>
+    <w:p>
+      <w:pPr>
+        <w:pStyle w:val="a3"/>
+        <w:numPr>
+          <w:ilvl w:val="0"/>
+          <w:numId w:val="1"/>
+        </w:numPr>
+        <w:rPr>
+          <w:rFonts w:eastAsia="Times New Roman"/>
+        </w:rPr>
+      </w:pPr>
+      <w:r>
+        <w:rPr>
+          <w:rFonts w:eastAsia="Times New Roman"/>
+        </w:rPr>
+        <w:t>Рассказать про матричное представление социотипов (Ваша статья).</w:t>
+      </w:r>
+    </w:p>
+    <w:p>
+      <w:pPr>
+        <w:pStyle w:val="a3"/>
+        <w:numPr>
+          <w:ilvl w:val="0"/>
+          <w:numId w:val="1"/>
+        </w:numPr>
+        <w:rPr>
+          <w:rFonts w:eastAsia="Times New Roman"/>
+        </w:rPr>
+      </w:pPr>
+      <w:r>
+        <w:rPr>
+          <w:rFonts w:eastAsia="Times New Roman"/>
+        </w:rPr>
+        <w:t xml:space="preserve">Далее из социотипов вывести отношения. Для подробностей, думаю, целесообразно отослать на приложение с матрицами для всех типов и отношений и прочего. </w:t>
+      </w:r>
+    </w:p>
+    <w:p>
+      <w:pPr>
+        <w:pStyle w:val="a3"/>
+        <w:numPr>
+          <w:ilvl w:val="0"/>
+          <w:numId w:val="1"/>
+        </w:numPr>
+        <w:rPr>
+          <w:rFonts w:eastAsia="Times New Roman"/>
+        </w:rPr>
+      </w:pPr>
+      <w:r>
+        <w:rPr>
+          <w:rFonts w:eastAsia="Times New Roman"/>
+        </w:rPr>
+        <w:t xml:space="preserve">Пояснив за соционику, можно пояснить, как можно </w:t>
+      </w:r>
+      <w:proofErr w:type="spellStart"/>
+      <w:r>
+        <w:rPr>
+          <w:rFonts w:eastAsia="Times New Roman"/>
+        </w:rPr>
+        <w:t>интертипные</w:t>
+      </w:r>
+      <w:proofErr w:type="spellEnd"/>
+      <w:r>
+        <w:rPr>
+          <w:rFonts w:eastAsia="Times New Roman"/>
+        </w:rPr>
+        <w:t xml:space="preserve"> отношения превратить в вполне понятные компьютеру бинарные отношения. </w:t>
+      </w:r>
+    </w:p>
+    <w:p>
+      <w:pPr>
+        <w:pStyle w:val="a3"/>
+        <w:numPr>
+          <w:ilvl w:val="0"/>
+          <w:numId w:val="1"/>
+        </w:numPr>
+        <w:rPr>
+          <w:rFonts w:eastAsia="Times New Roman"/>
+        </w:rPr>
+      </w:pPr>
+      <w:r>
+        <w:rPr>
+          <w:rFonts w:eastAsia="Times New Roman"/>
+        </w:rPr>
+        <w:t xml:space="preserve">Далее немного затронуть тему бинарных отношений. Рассказать, что это такое и привести примеры их разновидностей (эквивалентности, порядка и </w:t>
+      </w:r>
+      <w:proofErr w:type="gramStart"/>
+      <w:r>
+        <w:rPr>
+          <w:rFonts w:eastAsia="Times New Roman"/>
+        </w:rPr>
+        <w:t>т.д.</w:t>
+      </w:r>
+      <w:proofErr w:type="gramEnd"/>
+      <w:r>
+        <w:rPr>
+          <w:rFonts w:eastAsia="Times New Roman"/>
+        </w:rPr>
+        <w:t>). Я не знаю, насколько сильно стоит углубляться конкретно в эту тему.</w:t>
+      </w:r>
+    </w:p>
+    <w:p>
+      <w:pPr>
+        <w:pStyle w:val="a3"/>
+        <w:numPr>
+          <w:ilvl w:val="0"/>
+          <w:numId w:val="1"/>
+        </w:numPr>
+        <w:rPr>
+          <w:rFonts w:eastAsia="Times New Roman"/>
+        </w:rPr>
+      </w:pPr>
+      <w:r>
+        <w:rPr>
+          <w:rFonts w:eastAsia="Times New Roman"/>
+        </w:rPr>
+        <w:t xml:space="preserve">Теорема </w:t>
+      </w:r>
+      <w:proofErr w:type="spellStart"/>
+      <w:r>
+        <w:rPr>
+          <w:rFonts w:eastAsia="Times New Roman"/>
+        </w:rPr>
+        <w:t>Харари</w:t>
+      </w:r>
+      <w:proofErr w:type="spellEnd"/>
+      <w:r>
+        <w:rPr>
+          <w:rFonts w:eastAsia="Times New Roman"/>
+        </w:rPr>
+        <w:t xml:space="preserve">? Сбалансированность? Свойства транзитивности бинарного отношения? </w:t>
+      </w:r>
+    </w:p>
+    <w:p>
+      <w:pPr>
+        <w:pStyle w:val="a3"/>
+        <w:numPr>
+          <w:ilvl w:val="0"/>
+          <w:numId w:val="1"/>
+        </w:numPr>
+        <w:rPr>
+          <w:rFonts w:eastAsia="Times New Roman"/>
+        </w:rPr>
+      </w:pPr>
+      <w:r>
+        <w:rPr>
+          <w:rFonts w:eastAsia="Times New Roman"/>
+        </w:rPr>
+        <w:t xml:space="preserve">Как анализировать полученную социометрию, если знаешь все вышеперечисленное. Этот вопрос для меня пока что своеобразно покрыт мраком. </w:t>
+      </w:r>
+    </w:p>
+    <w:p>
+      <w:pPr>
+        <w:pStyle w:val="a3"/>
+        <w:numPr>
+          <w:ilvl w:val="0"/>
+          <w:numId w:val="1"/>
+        </w:numPr>
+        <w:rPr>
+          <w:rFonts w:eastAsia="Times New Roman"/>
+        </w:rPr>
+      </w:pPr>
+      <w:r>
+        <w:rPr>
+          <w:rFonts w:eastAsia="Times New Roman"/>
+        </w:rPr>
+        <w:t>Показать, что я, вот какой, сделал программу, которая превратит набор людей с их социотипами в матрицу бинарных отношений.</w:t>
+      </w:r>
+    </w:p>
+    <w:p>
+      <w:pPr>
+        <w:pStyle w:val="a3"/>
+        <w:numPr>
+          <w:ilvl w:val="0"/>
+          <w:numId w:val="1"/>
+        </w:numPr>
+        <w:rPr>
+          <w:rFonts w:eastAsia="Times New Roman"/>
+        </w:rPr>
+      </w:pPr>
+      <w:r>
+        <w:rPr>
+          <w:rFonts w:eastAsia="Times New Roman"/>
+        </w:rPr>
+        <w:t>Рассказать, куда можно пойти дальше. То есть когнитивные карты и их анализ, например. Но стоит ли?</w:t>
+      </w:r>
+    </w:p>
+    <w:p>
+      <w:r>
+        <w:t xml:space="preserve">Теорию украсть с отчетов по </w:t>
+      </w:r>
+      <w:proofErr w:type="spellStart"/>
+      <w:r>
+        <w:t>лабам</w:t>
+      </w:r>
+      <w:proofErr w:type="spellEnd"/>
+      <w:r>
+        <w:t xml:space="preserve">. Частично со статьи. </w:t>
+      </w:r>
       <w:bookmarkStart w:id="0" w:name="_GoBack"/>
       <w:bookmarkEnd w:id="0"/>
     </w:p>
+    <w:p/>
     <w:p/>
     <w:sectPr>
       <w:pgSz w:w="11906" w:h="16838"/>
@@ -57,6 +363,127 @@
     </w:sectPr>
   </w:body>
 </w:document>
+</file>
+
+<file path=word/numbering.xml><?xml version="1.0" encoding="utf-8"?>
+<w:numbering xmlns:wpc="http://schemas.microsoft.com/office/word/2010/wordprocessingCanvas" xmlns:cx="http://schemas.microsoft.com/office/drawing/2014/chartex" xmlns:cx1="http://schemas.microsoft.com/office/drawing/2015/9/8/chartex" xmlns:cx2="http://schemas.microsoft.com/office/drawing/2015/10/21/chartex" xmlns:cx3="http://schemas.microsoft.com/office/drawing/2016/5/9/chartex" xmlns:cx4="http://schemas.microsoft.com/office/drawing/2016/5/10/chartex" xmlns:cx5="http://schemas.microsoft.com/office/drawing/2016/5/11/chartex" xmlns:cx6="http://schemas.microsoft.com/office/drawing/2016/5/12/chartex" xmlns:cx7="http://schemas.microsoft.com/office/drawing/2016/5/13/chartex" xmlns:cx8="http://schemas.microsoft.com/office/drawing/2016/5/14/chartex" xmlns:mc="http://schemas.openxmlformats.org/markup-compatibility/2006" xmlns:aink="http://schemas.microsoft.com/office/drawing/2016/ink" xmlns:am3d="http://schemas.microsoft.com/office/drawing/2017/model3d" xmlns:o="urn:schemas-microsoft-com:office:office" xmlns:r="http://schemas.openxmlformats.org/officeDocument/2006/relationships" xmlns:m="http://schemas.openxmlformats.org/officeDocument/2006/math" xmlns:v="urn:schemas-microsoft-com:vml" xmlns:wp14="http://schemas.microsoft.com/office/word/2010/wordprocessingDrawing" xmlns:wp="http://schemas.openxmlformats.org/drawingml/2006/wordprocessingDrawing" xmlns:w10="urn:schemas-microsoft-com:office:word" xmlns:w="http://schemas.openxmlformats.org/wordprocessingml/2006/main" xmlns:w14="http://schemas.microsoft.com/office/word/2010/wordml" xmlns:w15="http://schemas.microsoft.com/office/word/2012/wordml" xmlns:w16cid="http://schemas.microsoft.com/office/word/2016/wordml/cid" xmlns:w16se="http://schemas.microsoft.com/office/word/2015/wordml/symex" xmlns:wpg="http://schemas.microsoft.com/office/word/2010/wordprocessingGroup" xmlns:wpi="http://schemas.microsoft.com/office/word/2010/wordprocessingInk" xmlns:wne="http://schemas.microsoft.com/office/word/2006/wordml" xmlns:wps="http://schemas.microsoft.com/office/word/2010/wordprocessingShape" mc:Ignorable="w14 w15 w16se w16cid wp14">
+  <w:abstractNum w:abstractNumId="0" w15:restartNumberingAfterBreak="0">
+    <w:nsid w:val="428F3470"/>
+    <w:multiLevelType w:val="hybridMultilevel"/>
+    <w:tmpl w:val="D4789E56"/>
+    <w:lvl w:ilvl="0" w:tplc="FFFFFFFF">
+      <w:start w:val="1"/>
+      <w:numFmt w:val="decimal"/>
+      <w:lvlText w:val="%1."/>
+      <w:lvlJc w:val="left"/>
+      <w:pPr>
+        <w:ind w:left="720" w:hanging="360"/>
+      </w:pPr>
+    </w:lvl>
+    <w:lvl w:ilvl="1" w:tplc="04190019">
+      <w:start w:val="1"/>
+      <w:numFmt w:val="lowerLetter"/>
+      <w:lvlText w:val="%2."/>
+      <w:lvlJc w:val="left"/>
+      <w:pPr>
+        <w:ind w:left="1440" w:hanging="360"/>
+      </w:pPr>
+    </w:lvl>
+    <w:lvl w:ilvl="2" w:tplc="0419001B">
+      <w:start w:val="1"/>
+      <w:numFmt w:val="lowerRoman"/>
+      <w:lvlText w:val="%3."/>
+      <w:lvlJc w:val="right"/>
+      <w:pPr>
+        <w:ind w:left="2160" w:hanging="180"/>
+      </w:pPr>
+    </w:lvl>
+    <w:lvl w:ilvl="3" w:tplc="0419000F">
+      <w:start w:val="1"/>
+      <w:numFmt w:val="decimal"/>
+      <w:lvlText w:val="%4."/>
+      <w:lvlJc w:val="left"/>
+      <w:pPr>
+        <w:ind w:left="2880" w:hanging="360"/>
+      </w:pPr>
+    </w:lvl>
+    <w:lvl w:ilvl="4" w:tplc="04190019">
+      <w:start w:val="1"/>
+      <w:numFmt w:val="lowerLetter"/>
+      <w:lvlText w:val="%5."/>
+      <w:lvlJc w:val="left"/>
+      <w:pPr>
+        <w:ind w:left="3600" w:hanging="360"/>
+      </w:pPr>
+    </w:lvl>
+    <w:lvl w:ilvl="5" w:tplc="0419001B">
+      <w:start w:val="1"/>
+      <w:numFmt w:val="lowerRoman"/>
+      <w:lvlText w:val="%6."/>
+      <w:lvlJc w:val="right"/>
+      <w:pPr>
+        <w:ind w:left="4320" w:hanging="180"/>
+      </w:pPr>
+    </w:lvl>
+    <w:lvl w:ilvl="6" w:tplc="0419000F">
+      <w:start w:val="1"/>
+      <w:numFmt w:val="decimal"/>
+      <w:lvlText w:val="%7."/>
+      <w:lvlJc w:val="left"/>
+      <w:pPr>
+        <w:ind w:left="5040" w:hanging="360"/>
+      </w:pPr>
+    </w:lvl>
+    <w:lvl w:ilvl="7" w:tplc="04190019">
+      <w:start w:val="1"/>
+      <w:numFmt w:val="lowerLetter"/>
+      <w:lvlText w:val="%8."/>
+      <w:lvlJc w:val="left"/>
+      <w:pPr>
+        <w:ind w:left="5760" w:hanging="360"/>
+      </w:pPr>
+    </w:lvl>
+    <w:lvl w:ilvl="8" w:tplc="0419001B">
+      <w:start w:val="1"/>
+      <w:numFmt w:val="lowerRoman"/>
+      <w:lvlText w:val="%9."/>
+      <w:lvlJc w:val="right"/>
+      <w:pPr>
+        <w:ind w:left="6480" w:hanging="180"/>
+      </w:pPr>
+    </w:lvl>
+  </w:abstractNum>
+  <w:num w:numId="1">
+    <w:abstractNumId w:val="0"/>
+    <w:lvlOverride w:ilvl="0">
+      <w:startOverride w:val="1"/>
+    </w:lvlOverride>
+    <w:lvlOverride w:ilvl="1">
+      <w:startOverride w:val="1"/>
+    </w:lvlOverride>
+    <w:lvlOverride w:ilvl="2">
+      <w:startOverride w:val="1"/>
+    </w:lvlOverride>
+    <w:lvlOverride w:ilvl="3">
+      <w:startOverride w:val="1"/>
+    </w:lvlOverride>
+    <w:lvlOverride w:ilvl="4">
+      <w:startOverride w:val="1"/>
+    </w:lvlOverride>
+    <w:lvlOverride w:ilvl="5">
+      <w:startOverride w:val="1"/>
+    </w:lvlOverride>
+    <w:lvlOverride w:ilvl="6">
+      <w:startOverride w:val="1"/>
+    </w:lvlOverride>
+    <w:lvlOverride w:ilvl="7">
+      <w:startOverride w:val="1"/>
+    </w:lvlOverride>
+    <w:lvlOverride w:ilvl="8">
+      <w:startOverride w:val="1"/>
+    </w:lvlOverride>
+  </w:num>
+</w:numbering>
 </file>
 
 <file path=word/styles.xml><?xml version="1.0" encoding="utf-8"?>
@@ -182,6 +609,7 @@
     <w:lsdException w:name="HTML Sample" w:semiHidden="1" w:unhideWhenUsed="1"/>
     <w:lsdException w:name="HTML Typewriter" w:semiHidden="1" w:unhideWhenUsed="1"/>
     <w:lsdException w:name="HTML Variable" w:semiHidden="1" w:unhideWhenUsed="1"/>
+    <w:lsdException w:name="Normal Table" w:semiHidden="1" w:unhideWhenUsed="1"/>
     <w:lsdException w:name="annotation subject" w:semiHidden="1" w:unhideWhenUsed="1"/>
     <w:lsdException w:name="No List" w:semiHidden="1" w:unhideWhenUsed="1"/>
     <w:lsdException w:name="Outline List 1" w:semiHidden="1" w:unhideWhenUsed="1"/>
@@ -228,8 +656,10 @@
     <w:lsdException w:name="Table Subtle 2" w:semiHidden="1" w:unhideWhenUsed="1"/>
     <w:lsdException w:name="Table Web 1" w:semiHidden="1" w:unhideWhenUsed="1"/>
     <w:lsdException w:name="Table Web 2" w:semiHidden="1" w:unhideWhenUsed="1"/>
+    <w:lsdException w:name="Table Web 3" w:semiHidden="1" w:unhideWhenUsed="1"/>
     <w:lsdException w:name="Balloon Text" w:semiHidden="1" w:unhideWhenUsed="1"/>
     <w:lsdException w:name="Table Grid" w:uiPriority="39"/>
+    <w:lsdException w:name="Table Theme" w:semiHidden="1" w:unhideWhenUsed="1"/>
     <w:lsdException w:name="Placeholder Text" w:semiHidden="1"/>
     <w:lsdException w:name="No Spacing" w:uiPriority="1" w:qFormat="1"/>
     <w:lsdException w:name="Light Shading" w:uiPriority="60"/>
@@ -482,6 +912,21 @@
     <w:semiHidden/>
     <w:unhideWhenUsed/>
   </w:style>
+  <w:style w:type="paragraph" w:styleId="a3">
+    <w:name w:val="List Paragraph"/>
+    <w:basedOn w:val="a"/>
+    <w:uiPriority w:val="34"/>
+    <w:qFormat/>
+    <w:rsid w:val="001C18C4"/>
+    <w:pPr>
+      <w:spacing w:after="0" w:line="240" w:lineRule="auto"/>
+      <w:ind w:left="720"/>
+    </w:pPr>
+    <w:rPr>
+      <w:rFonts w:ascii="Calibri" w:eastAsiaTheme="minorEastAsia" w:hAnsi="Calibri" w:cs="Times New Roman"/>
+      <w:lang w:eastAsia="ru-RU"/>
+    </w:rPr>
+  </w:style>
 </w:styles>
 </file>
 
@@ -526,70 +971,18 @@
         <a:srgbClr val="954F72"/>
       </a:folHlink>
     </a:clrScheme>
-    <a:fontScheme name="Стандартная">
+    <a:fontScheme name="Franklin Gothic">
       <a:majorFont>
-        <a:latin typeface="Calibri Light" panose="020F0302020204030204"/>
+        <a:latin typeface="Franklin Gothic Medium" panose="020B0603020102020204"/>
         <a:ea typeface=""/>
         <a:cs typeface=""/>
-        <a:font script="Jpan" typeface="游ゴシック Light"/>
-        <a:font script="Hang" typeface="맑은 고딕"/>
-        <a:font script="Hans" typeface="等线 Light"/>
-        <a:font script="Hant" typeface="新細明體"/>
-        <a:font script="Arab" typeface="Times New Roman"/>
-        <a:font script="Hebr" typeface="Times New Roman"/>
-        <a:font script="Thai" typeface="Angsana New"/>
-        <a:font script="Ethi" typeface="Nyala"/>
-        <a:font script="Beng" typeface="Vrinda"/>
-        <a:font script="Gujr" typeface="Shruti"/>
-        <a:font script="Khmr" typeface="MoolBoran"/>
-        <a:font script="Knda" typeface="Tunga"/>
-        <a:font script="Guru" typeface="Raavi"/>
-        <a:font script="Cans" typeface="Euphemia"/>
-        <a:font script="Cher" typeface="Plantagenet Cherokee"/>
-        <a:font script="Yiii" typeface="Microsoft Yi Baiti"/>
-        <a:font script="Tibt" typeface="Microsoft Himalaya"/>
-        <a:font script="Thaa" typeface="MV Boli"/>
-        <a:font script="Deva" typeface="Mangal"/>
-        <a:font script="Telu" typeface="Gautami"/>
-        <a:font script="Taml" typeface="Latha"/>
-        <a:font script="Syrc" typeface="Estrangelo Edessa"/>
-        <a:font script="Orya" typeface="Kalinga"/>
-        <a:font script="Mlym" typeface="Kartika"/>
-        <a:font script="Laoo" typeface="DokChampa"/>
-        <a:font script="Sinh" typeface="Iskoola Pota"/>
-        <a:font script="Mong" typeface="Mongolian Baiti"/>
-        <a:font script="Viet" typeface="Times New Roman"/>
-        <a:font script="Uigh" typeface="Microsoft Uighur"/>
-        <a:font script="Geor" typeface="Sylfaen"/>
-        <a:font script="Armn" typeface="Arial"/>
-        <a:font script="Bugi" typeface="Leelawadee UI"/>
-        <a:font script="Bopo" typeface="Microsoft JhengHei"/>
-        <a:font script="Java" typeface="Javanese Text"/>
-        <a:font script="Lisu" typeface="Segoe UI"/>
-        <a:font script="Mymr" typeface="Myanmar Text"/>
-        <a:font script="Nkoo" typeface="Ebrima"/>
-        <a:font script="Olck" typeface="Nirmala UI"/>
-        <a:font script="Osma" typeface="Ebrima"/>
-        <a:font script="Phag" typeface="Phagspa"/>
-        <a:font script="Syrn" typeface="Estrangelo Edessa"/>
-        <a:font script="Syrj" typeface="Estrangelo Edessa"/>
-        <a:font script="Syre" typeface="Estrangelo Edessa"/>
-        <a:font script="Sora" typeface="Nirmala UI"/>
-        <a:font script="Tale" typeface="Microsoft Tai Le"/>
-        <a:font script="Talu" typeface="Microsoft New Tai Lue"/>
-        <a:font script="Tfng" typeface="Ebrima"/>
-      </a:majorFont>
-      <a:minorFont>
-        <a:latin typeface="Calibri" panose="020F0502020204030204"/>
-        <a:ea typeface=""/>
-        <a:cs typeface=""/>
-        <a:font script="Jpan" typeface="游明朝"/>
-        <a:font script="Hang" typeface="맑은 고딕"/>
-        <a:font script="Hans" typeface="等线"/>
-        <a:font script="Hant" typeface="新細明體"/>
-        <a:font script="Arab" typeface="Arial"/>
-        <a:font script="Hebr" typeface="Arial"/>
-        <a:font script="Thai" typeface="Cordia New"/>
+        <a:font script="Jpan" typeface="HG創英角ｺﾞｼｯｸUB"/>
+        <a:font script="Hang" typeface="돋움"/>
+        <a:font script="Hans" typeface="隶书"/>
+        <a:font script="Hant" typeface="微軟正黑體"/>
+        <a:font script="Arab" typeface="Tahoma"/>
+        <a:font script="Hebr" typeface="Aharoni"/>
+        <a:font script="Thai" typeface="LilyUPC"/>
         <a:font script="Ethi" typeface="Nyala"/>
         <a:font script="Beng" typeface="Vrinda"/>
         <a:font script="Gujr" typeface="Shruti"/>
@@ -613,23 +1006,41 @@
         <a:font script="Viet" typeface="Arial"/>
         <a:font script="Uigh" typeface="Microsoft Uighur"/>
         <a:font script="Geor" typeface="Sylfaen"/>
-        <a:font script="Armn" typeface="Arial"/>
-        <a:font script="Bugi" typeface="Leelawadee UI"/>
-        <a:font script="Bopo" typeface="Microsoft JhengHei"/>
-        <a:font script="Java" typeface="Javanese Text"/>
-        <a:font script="Lisu" typeface="Segoe UI"/>
-        <a:font script="Mymr" typeface="Myanmar Text"/>
-        <a:font script="Nkoo" typeface="Ebrima"/>
-        <a:font script="Olck" typeface="Nirmala UI"/>
-        <a:font script="Osma" typeface="Ebrima"/>
-        <a:font script="Phag" typeface="Phagspa"/>
-        <a:font script="Syrn" typeface="Estrangelo Edessa"/>
-        <a:font script="Syrj" typeface="Estrangelo Edessa"/>
-        <a:font script="Syre" typeface="Estrangelo Edessa"/>
-        <a:font script="Sora" typeface="Nirmala UI"/>
-        <a:font script="Tale" typeface="Microsoft Tai Le"/>
-        <a:font script="Talu" typeface="Microsoft New Tai Lue"/>
-        <a:font script="Tfng" typeface="Ebrima"/>
+      </a:majorFont>
+      <a:minorFont>
+        <a:latin typeface="Franklin Gothic Book" panose="020B0503020102020204"/>
+        <a:ea typeface=""/>
+        <a:cs typeface=""/>
+        <a:font script="Jpan" typeface="HGｺﾞｼｯｸE"/>
+        <a:font script="Hang" typeface="돋움"/>
+        <a:font script="Hans" typeface="华文楷体"/>
+        <a:font script="Hant" typeface="微軟正黑體"/>
+        <a:font script="Arab" typeface="Tahoma"/>
+        <a:font script="Hebr" typeface="Aharoni"/>
+        <a:font script="Thai" typeface="LilyUPC"/>
+        <a:font script="Ethi" typeface="Nyala"/>
+        <a:font script="Beng" typeface="Vrinda"/>
+        <a:font script="Gujr" typeface="Shruti"/>
+        <a:font script="Khmr" typeface="DaunPenh"/>
+        <a:font script="Knda" typeface="Tunga"/>
+        <a:font script="Guru" typeface="Raavi"/>
+        <a:font script="Cans" typeface="Euphemia"/>
+        <a:font script="Cher" typeface="Plantagenet Cherokee"/>
+        <a:font script="Yiii" typeface="Microsoft Yi Baiti"/>
+        <a:font script="Tibt" typeface="Microsoft Himalaya"/>
+        <a:font script="Thaa" typeface="MV Boli"/>
+        <a:font script="Deva" typeface="Mangal"/>
+        <a:font script="Telu" typeface="Gautami"/>
+        <a:font script="Taml" typeface="Latha"/>
+        <a:font script="Syrc" typeface="Estrangelo Edessa"/>
+        <a:font script="Orya" typeface="Kalinga"/>
+        <a:font script="Mlym" typeface="Kartika"/>
+        <a:font script="Laoo" typeface="DokChampa"/>
+        <a:font script="Sinh" typeface="Iskoola Pota"/>
+        <a:font script="Mong" typeface="Mongolian Baiti"/>
+        <a:font script="Viet" typeface="Tahoma"/>
+        <a:font script="Uigh" typeface="Microsoft Uighur"/>
+        <a:font script="Geor" typeface="Sylfaen"/>
       </a:minorFont>
     </a:fontScheme>
     <a:fmtScheme name="Стандартная">

</xml_diff>